<commit_message>
[master] | Adding initial Caffeine article
</commit_message>
<xml_diff>
--- a/src/assets/posts/google-search/google_search.docx
+++ b/src/assets/posts/google-search/google_search.docx
@@ -32,15 +32,171 @@
         <w:rPr>
           <w:b/>
         </w:rPr>
-        <w:t>How the world's biggest search engine works</w:t>
-      </w:r>
-    </w:p>
-    <w:p>
-      <w:pPr>
+        <w:t xml:space="preserve">How </w:t>
+      </w:r>
+      <w:r>
         <w:rPr>
           <w:b/>
         </w:rPr>
-      </w:pPr>
+        <w:t>do you work?</w:t>
+      </w:r>
+    </w:p>
+    <w:p>
+      <w:pPr>
+        <w:jc w:val="both"/>
+      </w:pPr>
+      <w:r>
+        <w:t>Goog</w:t>
+      </w:r>
+      <w:r>
+        <w:t>le is involved in more parts of your life than you probably like to admit - but how does the engine that has driven it from the start function?</w:t>
+      </w:r>
+      <w:r>
+        <w:t xml:space="preserve"> This</w:t>
+      </w:r>
+      <w:r>
+        <w:t xml:space="preserve"> trademarked algorithm, with its internals hidden to the public, is known as </w:t>
+      </w:r>
+      <w:r>
+        <w:rPr>
+          <w:b/>
+        </w:rPr>
+        <w:t>PageRank</w:t>
+      </w:r>
+      <w:r>
+        <w:t>,</w:t>
+      </w:r>
+      <w:r>
+        <w:t xml:space="preserve"> and has made its creator Larry Page one of the richest men in the world</w:t>
+      </w:r>
+      <w:r>
+        <w:t xml:space="preserve">. </w:t>
+      </w:r>
+      <w:r>
+        <w:t xml:space="preserve">It has also created its own industry of consultants in the field of </w:t>
+      </w:r>
+      <w:r>
+        <w:rPr>
+          <w:i/>
+        </w:rPr>
+        <w:t>search engine optimisation</w:t>
+      </w:r>
+      <w:r>
+        <w:t xml:space="preserve">, attempting to get their clients pages to the top of the </w:t>
+      </w:r>
+      <w:r>
+        <w:t>search results.</w:t>
+      </w:r>
+    </w:p>
+    <w:p>
+      <w:pPr>
+        <w:jc w:val="both"/>
+      </w:pPr>
+      <w:r>
+        <w:t>Each page is given a relevancy score, which is dependent on a number of factors, which for the moment we can only assume. The frequency and location of keywords within a web page, with small hit numbers generating a lower score. The history of a webpage is also taken into account, with older websites receiving a higher score. However, the most important factor upon the score is the number of times that the webpage in question is linked to by other sites. It is assumed that a website hea</w:t>
+      </w:r>
+      <w:r>
+        <w:t xml:space="preserve">vily referenced is likely to contain relevant information. </w:t>
+      </w:r>
+    </w:p>
+    <w:p>
+      <w:pPr>
+        <w:jc w:val="both"/>
+      </w:pPr>
+      <w:r>
+        <w:t>These scores are generated by a</w:t>
+      </w:r>
+      <w:r>
+        <w:t xml:space="preserve">n army of web crawlers </w:t>
+      </w:r>
+      <w:r>
+        <w:t>parsing</w:t>
+      </w:r>
+      <w:r>
+        <w:t xml:space="preserve"> over the billions of webs</w:t>
+      </w:r>
+      <w:r>
+        <w:t>ites hosted across the internet</w:t>
+      </w:r>
+      <w:r>
+        <w:t xml:space="preserve">, and indexing each page they assess (this allows you to access Google’s cached version of the site if a page is not currently available). Although Google is storing hundreds of terabytes of data, it is assumed that they only index around 5% of webpages on the internet, due to the presence of the deep web. </w:t>
+      </w:r>
+    </w:p>
+    <w:p>
+      <w:pPr>
+        <w:pStyle w:val="ListParagraph"/>
+        <w:numPr>
+          <w:ilvl w:val="0"/>
+          <w:numId w:val="1"/>
+        </w:numPr>
+        <w:jc w:val="both"/>
+      </w:pPr>
+      <w:r>
+        <w:t xml:space="preserve">Google processes around 2 trillion searches a year. </w:t>
+      </w:r>
+    </w:p>
+    <w:p>
+      <w:pPr>
+        <w:pStyle w:val="ListParagraph"/>
+        <w:numPr>
+          <w:ilvl w:val="0"/>
+          <w:numId w:val="1"/>
+        </w:numPr>
+        <w:jc w:val="both"/>
+      </w:pPr>
+      <w:r>
+        <w:t xml:space="preserve">The latest Google trends can be viewed here: </w:t>
+      </w:r>
+      <w:hyperlink r:id="rId5" w:history="1">
+        <w:r>
+          <w:rPr>
+            <w:rStyle w:val="Hyperlink"/>
+          </w:rPr>
+          <w:t>https://trends.google.com/trends/yis/2019/US/</w:t>
+        </w:r>
+      </w:hyperlink>
+      <w:r>
+        <w:t xml:space="preserve"> </w:t>
+      </w:r>
+    </w:p>
+    <w:p>
+      <w:pPr>
+        <w:pStyle w:val="ListParagraph"/>
+        <w:numPr>
+          <w:ilvl w:val="0"/>
+          <w:numId w:val="1"/>
+        </w:numPr>
+        <w:jc w:val="both"/>
+      </w:pPr>
+      <w:proofErr w:type="spellStart"/>
+      <w:r>
+        <w:t>RankBrain</w:t>
+      </w:r>
+      <w:proofErr w:type="spellEnd"/>
+      <w:r>
+        <w:t xml:space="preserve"> </w:t>
+      </w:r>
+    </w:p>
+    <w:p>
+      <w:pPr>
+        <w:pStyle w:val="ListParagraph"/>
+        <w:numPr>
+          <w:ilvl w:val="0"/>
+          <w:numId w:val="1"/>
+        </w:numPr>
+        <w:jc w:val="both"/>
+      </w:pPr>
+      <w:hyperlink r:id="rId6" w:history="1">
+        <w:r>
+          <w:rPr>
+            <w:rStyle w:val="Hyperlink"/>
+          </w:rPr>
+          <w:t>https://en.wikipedia.org/wiki/Google_Hummingbird</w:t>
+        </w:r>
+      </w:hyperlink>
+      <w:r>
+        <w:t xml:space="preserve"> </w:t>
+      </w:r>
       <w:bookmarkStart w:id="0" w:name="_GoBack"/>
       <w:bookmarkEnd w:id="0"/>
     </w:p>
@@ -52,6 +208,126 @@
     </w:sectPr>
   </w:body>
 </w:document>
+</file>
+
+<file path=word/numbering.xml><?xml version="1.0" encoding="utf-8"?>
+<w:numbering xmlns:wpc="http://schemas.microsoft.com/office/word/2010/wordprocessingCanvas" xmlns:mc="http://schemas.openxmlformats.org/markup-compatibility/2006" xmlns:o="urn:schemas-microsoft-com:office:office" xmlns:r="http://schemas.openxmlformats.org/officeDocument/2006/relationships" xmlns:m="http://schemas.openxmlformats.org/officeDocument/2006/math" xmlns:v="urn:schemas-microsoft-com:vml" xmlns:wp14="http://schemas.microsoft.com/office/word/2010/wordprocessingDrawing" xmlns:wp="http://schemas.openxmlformats.org/drawingml/2006/wordprocessingDrawing" xmlns:w10="urn:schemas-microsoft-com:office:word" xmlns:w="http://schemas.openxmlformats.org/wordprocessingml/2006/main" xmlns:w14="http://schemas.microsoft.com/office/word/2010/wordml" xmlns:w15="http://schemas.microsoft.com/office/word/2012/wordml" xmlns:wpg="http://schemas.microsoft.com/office/word/2010/wordprocessingGroup" xmlns:wpi="http://schemas.microsoft.com/office/word/2010/wordprocessingInk" xmlns:wne="http://schemas.microsoft.com/office/word/2006/wordml" xmlns:wps="http://schemas.microsoft.com/office/word/2010/wordprocessingShape" mc:Ignorable="w14 w15 wp14">
+  <w:abstractNum w:abstractNumId="0" w15:restartNumberingAfterBreak="0">
+    <w:nsid w:val="72171ED8"/>
+    <w:multiLevelType w:val="hybridMultilevel"/>
+    <w:tmpl w:val="D16A5460"/>
+    <w:lvl w:ilvl="0" w:tplc="7982F216">
+      <w:numFmt w:val="bullet"/>
+      <w:lvlText w:val="-"/>
+      <w:lvlJc w:val="left"/>
+      <w:pPr>
+        <w:ind w:left="720" w:hanging="360"/>
+      </w:pPr>
+      <w:rPr>
+        <w:rFonts w:ascii="Calibri" w:eastAsiaTheme="minorHAnsi" w:hAnsi="Calibri" w:cs="Calibri" w:hint="default"/>
+      </w:rPr>
+    </w:lvl>
+    <w:lvl w:ilvl="1" w:tplc="08090003" w:tentative="1">
+      <w:start w:val="1"/>
+      <w:numFmt w:val="bullet"/>
+      <w:lvlText w:val="o"/>
+      <w:lvlJc w:val="left"/>
+      <w:pPr>
+        <w:ind w:left="1440" w:hanging="360"/>
+      </w:pPr>
+      <w:rPr>
+        <w:rFonts w:ascii="Courier New" w:hAnsi="Courier New" w:cs="Courier New" w:hint="default"/>
+      </w:rPr>
+    </w:lvl>
+    <w:lvl w:ilvl="2" w:tplc="08090005" w:tentative="1">
+      <w:start w:val="1"/>
+      <w:numFmt w:val="bullet"/>
+      <w:lvlText w:val=""/>
+      <w:lvlJc w:val="left"/>
+      <w:pPr>
+        <w:ind w:left="2160" w:hanging="360"/>
+      </w:pPr>
+      <w:rPr>
+        <w:rFonts w:ascii="Wingdings" w:hAnsi="Wingdings" w:hint="default"/>
+      </w:rPr>
+    </w:lvl>
+    <w:lvl w:ilvl="3" w:tplc="08090001" w:tentative="1">
+      <w:start w:val="1"/>
+      <w:numFmt w:val="bullet"/>
+      <w:lvlText w:val=""/>
+      <w:lvlJc w:val="left"/>
+      <w:pPr>
+        <w:ind w:left="2880" w:hanging="360"/>
+      </w:pPr>
+      <w:rPr>
+        <w:rFonts w:ascii="Symbol" w:hAnsi="Symbol" w:hint="default"/>
+      </w:rPr>
+    </w:lvl>
+    <w:lvl w:ilvl="4" w:tplc="08090003" w:tentative="1">
+      <w:start w:val="1"/>
+      <w:numFmt w:val="bullet"/>
+      <w:lvlText w:val="o"/>
+      <w:lvlJc w:val="left"/>
+      <w:pPr>
+        <w:ind w:left="3600" w:hanging="360"/>
+      </w:pPr>
+      <w:rPr>
+        <w:rFonts w:ascii="Courier New" w:hAnsi="Courier New" w:cs="Courier New" w:hint="default"/>
+      </w:rPr>
+    </w:lvl>
+    <w:lvl w:ilvl="5" w:tplc="08090005" w:tentative="1">
+      <w:start w:val="1"/>
+      <w:numFmt w:val="bullet"/>
+      <w:lvlText w:val=""/>
+      <w:lvlJc w:val="left"/>
+      <w:pPr>
+        <w:ind w:left="4320" w:hanging="360"/>
+      </w:pPr>
+      <w:rPr>
+        <w:rFonts w:ascii="Wingdings" w:hAnsi="Wingdings" w:hint="default"/>
+      </w:rPr>
+    </w:lvl>
+    <w:lvl w:ilvl="6" w:tplc="08090001" w:tentative="1">
+      <w:start w:val="1"/>
+      <w:numFmt w:val="bullet"/>
+      <w:lvlText w:val=""/>
+      <w:lvlJc w:val="left"/>
+      <w:pPr>
+        <w:ind w:left="5040" w:hanging="360"/>
+      </w:pPr>
+      <w:rPr>
+        <w:rFonts w:ascii="Symbol" w:hAnsi="Symbol" w:hint="default"/>
+      </w:rPr>
+    </w:lvl>
+    <w:lvl w:ilvl="7" w:tplc="08090003" w:tentative="1">
+      <w:start w:val="1"/>
+      <w:numFmt w:val="bullet"/>
+      <w:lvlText w:val="o"/>
+      <w:lvlJc w:val="left"/>
+      <w:pPr>
+        <w:ind w:left="5760" w:hanging="360"/>
+      </w:pPr>
+      <w:rPr>
+        <w:rFonts w:ascii="Courier New" w:hAnsi="Courier New" w:cs="Courier New" w:hint="default"/>
+      </w:rPr>
+    </w:lvl>
+    <w:lvl w:ilvl="8" w:tplc="08090005" w:tentative="1">
+      <w:start w:val="1"/>
+      <w:numFmt w:val="bullet"/>
+      <w:lvlText w:val=""/>
+      <w:lvlJc w:val="left"/>
+      <w:pPr>
+        <w:ind w:left="6480" w:hanging="360"/>
+      </w:pPr>
+      <w:rPr>
+        <w:rFonts w:ascii="Wingdings" w:hAnsi="Wingdings" w:hint="default"/>
+      </w:rPr>
+    </w:lvl>
+  </w:abstractNum>
+  <w:num w:numId="1">
+    <w:abstractNumId w:val="0"/>
+  </w:num>
+</w:numbering>
 </file>
 
 <file path=word/styles.xml><?xml version="1.0" encoding="utf-8"?>
@@ -549,6 +825,28 @@
       <w:szCs w:val="32"/>
     </w:rPr>
   </w:style>
+  <w:style w:type="paragraph" w:styleId="ListParagraph">
+    <w:name w:val="List Paragraph"/>
+    <w:basedOn w:val="Normal"/>
+    <w:uiPriority w:val="34"/>
+    <w:qFormat/>
+    <w:rsid w:val="00F0586F"/>
+    <w:pPr>
+      <w:ind w:left="720"/>
+      <w:contextualSpacing/>
+    </w:pPr>
+  </w:style>
+  <w:style w:type="character" w:styleId="Hyperlink">
+    <w:name w:val="Hyperlink"/>
+    <w:basedOn w:val="DefaultParagraphFont"/>
+    <w:uiPriority w:val="99"/>
+    <w:unhideWhenUsed/>
+    <w:rsid w:val="00F0586F"/>
+    <w:rPr>
+      <w:color w:val="0563C1" w:themeColor="hyperlink"/>
+      <w:u w:val="single"/>
+    </w:rPr>
+  </w:style>
 </w:styles>
 </file>
 

</xml_diff>